<commit_message>
Another blank char change
</commit_message>
<xml_diff>
--- a/source/Community Data License Agreement-sharing-3.docx
+++ b/source/Community Data License Agreement-sharing-3.docx
@@ -1636,7 +1636,27 @@
           <w:sz w:val="30"/>
           <w:szCs w:val="30"/>
         </w:rPr>
-        <w:t>2.3 Except for these rights and licenses expressly granted, no other intellectual property rights are granted or should be implied.</w:t>
+        <w:t>2.</w:t>
+      </w:r>
+      <w:r>
+        <w:rPr>
+          <w:rFonts w:ascii="Arial" w:eastAsia="ＭＳ Ｐゴシック" w:hAnsi="Arial" w:cs="Arial" w:hint="eastAsia"/>
+          <w:kern w:val="0"/>
+          <w:sz w:val="30"/>
+          <w:szCs w:val="30"/>
+        </w:rPr>
+        <w:t>3</w:t>
+      </w:r>
+      <w:bookmarkStart w:id="0" w:name="_GoBack"/>
+      <w:bookmarkEnd w:id="0"/>
+      <w:r>
+        <w:rPr>
+          <w:rFonts w:ascii="Arial" w:eastAsia="ＭＳ Ｐゴシック" w:hAnsi="Arial" w:cs="Arial"/>
+          <w:kern w:val="0"/>
+          <w:sz w:val="30"/>
+          <w:szCs w:val="30"/>
+        </w:rPr>
+        <w:t xml:space="preserve"> Except for these rights and licenses expressly granted, no other intellectual property rights are granted or should be implied.</w:t>
       </w:r>
     </w:p>
     <w:p>
@@ -3368,27 +3388,7 @@
           <w:sz w:val="30"/>
           <w:szCs w:val="30"/>
         </w:rPr>
-        <w:t>The</w:t>
-      </w:r>
-      <w:bookmarkStart w:id="0" w:name="_GoBack"/>
-      <w:r>
-        <w:rPr>
-          <w:rFonts w:ascii="Arial" w:eastAsia="ＭＳ Ｐゴシック" w:hAnsi="Arial" w:cs="Arial"/>
-          <w:kern w:val="0"/>
-          <w:sz w:val="30"/>
-          <w:szCs w:val="30"/>
-        </w:rPr>
-        <w:t xml:space="preserve"> </w:t>
-      </w:r>
-      <w:bookmarkEnd w:id="0"/>
-      <w:r>
-        <w:rPr>
-          <w:rFonts w:ascii="Arial" w:eastAsia="ＭＳ Ｐゴシック" w:hAnsi="Arial" w:cs="Arial"/>
-          <w:kern w:val="0"/>
-          <w:sz w:val="30"/>
-          <w:szCs w:val="30"/>
-        </w:rPr>
-        <w:t>Community Data License Agreement workgroup under The Linux</w:t>
+        <w:t>The Community Data License Agreement workgroup under The Linux</w:t>
       </w:r>
       <w:r>
         <w:rPr>

</xml_diff>